<commit_message>
Small changes customer journey
</commit_message>
<xml_diff>
--- a/Customer Journey Canvas/Customer Journey (steam).docx
+++ b/Customer Journey Canvas/Customer Journey (steam).docx
@@ -233,7 +233,15 @@
       </w:r>
       <w:proofErr w:type="spellEnd"/>
       <w:r>
-        <w:t xml:space="preserve"> en Dieu-Merci</w:t>
+        <w:t xml:space="preserve"> en </w:t>
+      </w:r>
+      <w:proofErr w:type="spellStart"/>
+      <w:r>
+        <w:t>Dieu</w:t>
+      </w:r>
+      <w:proofErr w:type="spellEnd"/>
+      <w:r>
+        <w:t>-Merci</w:t>
       </w:r>
     </w:p>
     <w:p>
@@ -264,7 +272,6 @@
           <w:docPartUnique/>
         </w:docPartObj>
       </w:sdtPr>
-      <w:sdtEndPr/>
       <w:sdtContent>
         <w:p>
           <w:pPr>
@@ -774,8 +781,17 @@
           <w:sz w:val="28"/>
           <w:szCs w:val="28"/>
         </w:rPr>
-        <w:t>heeft voor het project-Steam</w:t>
-      </w:r>
+        <w:t>heeft voor het project-</w:t>
+      </w:r>
+      <w:proofErr w:type="spellStart"/>
+      <w:r>
+        <w:rPr>
+          <w:sz w:val="28"/>
+          <w:szCs w:val="28"/>
+        </w:rPr>
+        <w:t>Steam</w:t>
+      </w:r>
+      <w:proofErr w:type="spellEnd"/>
       <w:r>
         <w:rPr>
           <w:sz w:val="28"/>
@@ -1090,7 +1106,15 @@
       </w:r>
       <w:proofErr w:type="spellEnd"/>
       <w:r>
-        <w:t xml:space="preserve"> tot role-playing games. Zijn favoriete games zijn vaak die met een sterke verhaallijn en strategische elementen</w:t>
+        <w:t xml:space="preserve"> tot </w:t>
+      </w:r>
+      <w:proofErr w:type="spellStart"/>
+      <w:r>
+        <w:t>role-playing</w:t>
+      </w:r>
+      <w:proofErr w:type="spellEnd"/>
+      <w:r>
+        <w:t xml:space="preserve"> games. Zijn favoriete games zijn vaak die met een sterke verhaallijn en strategische elementen</w:t>
       </w:r>
       <w:r>
         <w:rPr>
@@ -1555,12 +1579,21 @@
           <w:lang w:val="en-GB"/>
         </w:rPr>
       </w:pPr>
+      <w:proofErr w:type="spellStart"/>
       <w:r>
         <w:rPr>
           <w:rFonts w:cs="Segoe UI"/>
           <w:lang w:val="en-GB"/>
         </w:rPr>
-        <w:t xml:space="preserve">Mijn </w:t>
+        <w:t>Mijn</w:t>
+      </w:r>
+      <w:proofErr w:type="spellEnd"/>
+      <w:r>
+        <w:rPr>
+          <w:rFonts w:cs="Segoe UI"/>
+          <w:lang w:val="en-GB"/>
+        </w:rPr>
+        <w:t xml:space="preserve"> </w:t>
       </w:r>
       <w:proofErr w:type="spellStart"/>
       <w:r>
@@ -1880,7 +1913,23 @@
           <w:sz w:val="28"/>
           <w:szCs w:val="28"/>
         </w:rPr>
-        <w:t xml:space="preserve"> football, </w:t>
+        <w:t xml:space="preserve"> </w:t>
+      </w:r>
+      <w:proofErr w:type="spellStart"/>
+      <w:r>
+        <w:rPr>
+          <w:sz w:val="28"/>
+          <w:szCs w:val="28"/>
+        </w:rPr>
+        <w:t>football</w:t>
+      </w:r>
+      <w:proofErr w:type="spellEnd"/>
+      <w:r>
+        <w:rPr>
+          <w:sz w:val="28"/>
+          <w:szCs w:val="28"/>
+        </w:rPr>
+        <w:t xml:space="preserve">, </w:t>
       </w:r>
       <w:proofErr w:type="spellStart"/>
       <w:r>
@@ -3264,7 +3313,7 @@
           <w14:ligatures w14:val="none"/>
         </w:rPr>
         <w:drawing>
-          <wp:anchor distT="0" distB="0" distL="114300" distR="114300" simplePos="0" relativeHeight="251658240" behindDoc="1" locked="0" layoutInCell="1" allowOverlap="1" wp14:anchorId="5FD5E3E9" wp14:editId="43C92A3B">
+          <wp:anchor distT="0" distB="0" distL="114300" distR="114300" simplePos="0" relativeHeight="251658240" behindDoc="1" locked="0" layoutInCell="1" allowOverlap="1" wp14:anchorId="5FD5E3E9" wp14:editId="7090EABD">
             <wp:simplePos x="0" y="0"/>
             <wp:positionH relativeFrom="margin">
               <wp:align>right</wp:align>
@@ -3429,18 +3478,10 @@
         </w:rPr>
         <w:lastRenderedPageBreak/>
         <w:drawing>
-          <wp:anchor distT="0" distB="0" distL="0" distR="0" simplePos="0" relativeHeight="10" behindDoc="1" locked="0" layoutInCell="0" allowOverlap="1" wp14:anchorId="6C057443" wp14:editId="6C057444">
-            <wp:simplePos x="0" y="0"/>
-            <wp:positionH relativeFrom="column">
-              <wp:posOffset>-118745</wp:posOffset>
-            </wp:positionH>
-            <wp:positionV relativeFrom="paragraph">
-              <wp:posOffset>-271145</wp:posOffset>
-            </wp:positionV>
-            <wp:extent cx="5731510" cy="3216910"/>
+          <wp:inline distT="0" distB="0" distL="0" distR="0" wp14:anchorId="1B1BE69D" wp14:editId="532772E7">
+            <wp:extent cx="5730330" cy="2579370"/>
             <wp:effectExtent l="0" t="0" r="0" b="0"/>
-            <wp:wrapNone/>
-            <wp:docPr id="8" name="Picture 3" descr="A screenshot of a video game&#10;&#10;Description automatically generated"/>
+            <wp:docPr id="2058948290" name="Picture 1" descr="A screenshot of a computer&#10;&#10;Description automatically generated"/>
             <wp:cNvGraphicFramePr>
               <a:graphicFrameLocks xmlns:a="http://schemas.openxmlformats.org/drawingml/2006/main" noChangeAspect="1"/>
             </wp:cNvGraphicFramePr>
@@ -3448,77 +3489,50 @@
               <a:graphicData uri="http://schemas.openxmlformats.org/drawingml/2006/picture">
                 <pic:pic xmlns:pic="http://schemas.openxmlformats.org/drawingml/2006/picture">
                   <pic:nvPicPr>
-                    <pic:cNvPr id="8" name="Picture 3" descr="A screenshot of a video game&#10;&#10;Description automatically generated"/>
-                    <pic:cNvPicPr>
-                      <a:picLocks noChangeAspect="1" noChangeArrowheads="1"/>
-                    </pic:cNvPicPr>
+                    <pic:cNvPr id="2058948290" name="Picture 1" descr="A screenshot of a computer&#10;&#10;Description automatically generated"/>
+                    <pic:cNvPicPr/>
                   </pic:nvPicPr>
-                  <pic:blipFill>
+                  <pic:blipFill rotWithShape="1">
                     <a:blip r:embed="rId15"/>
-                    <a:stretch>
-                      <a:fillRect/>
-                    </a:stretch>
+                    <a:srcRect l="2470" t="14857" r="-2470" b="5118"/>
+                    <a:stretch/>
                   </pic:blipFill>
                   <pic:spPr bwMode="auto">
                     <a:xfrm>
                       <a:off x="0" y="0"/>
-                      <a:ext cx="5731510" cy="3216910"/>
+                      <a:ext cx="5731510" cy="2579901"/>
                     </a:xfrm>
                     <a:prstGeom prst="rect">
                       <a:avLst/>
                     </a:prstGeom>
+                    <a:ln>
+                      <a:noFill/>
+                    </a:ln>
+                    <a:extLst>
+                      <a:ext uri="{53640926-AAD7-44D8-BBD7-CCE9431645EC}">
+                        <a14:shadowObscured xmlns:a14="http://schemas.microsoft.com/office/drawing/2010/main"/>
+                      </a:ext>
+                    </a:extLst>
                   </pic:spPr>
                 </pic:pic>
               </a:graphicData>
             </a:graphic>
-          </wp:anchor>
+          </wp:inline>
         </w:drawing>
       </w:r>
     </w:p>
     <w:p>
-      <w:pPr>
-        <w:pStyle w:val="NormalWeb"/>
-        <w:spacing w:before="280" w:after="280"/>
-      </w:pPr>
-    </w:p>
-    <w:p>
-      <w:pPr>
-        <w:pStyle w:val="NormalWeb"/>
-        <w:spacing w:before="280" w:after="280"/>
-        <w:rPr>
-          <w:rFonts w:asciiTheme="minorHAnsi" w:hAnsiTheme="minorHAnsi" w:cs="Segoe UI"/>
-        </w:rPr>
-      </w:pPr>
-    </w:p>
-    <w:p/>
-    <w:p/>
-    <w:p/>
-    <w:p/>
-    <w:p/>
-    <w:p/>
-    <w:p>
       <w:r>
         <w:t>Figuur 2</w:t>
       </w:r>
     </w:p>
     <w:p>
       <w:r>
-        <w:rPr>
-          <w:noProof/>
-        </w:rPr>
         <w:drawing>
-          <wp:anchor distT="0" distB="0" distL="0" distR="0" simplePos="0" relativeHeight="11" behindDoc="1" locked="0" layoutInCell="0" allowOverlap="1" wp14:anchorId="6C057445" wp14:editId="6C057446">
-            <wp:simplePos x="0" y="0"/>
-            <wp:positionH relativeFrom="column">
-              <wp:posOffset>-93980</wp:posOffset>
-            </wp:positionH>
-            <wp:positionV relativeFrom="paragraph">
-              <wp:posOffset>215900</wp:posOffset>
-            </wp:positionV>
-            <wp:extent cx="5731510" cy="3215005"/>
+          <wp:inline distT="0" distB="0" distL="0" distR="0" wp14:anchorId="6F002928" wp14:editId="5F639ED4">
+            <wp:extent cx="4533900" cy="2541542"/>
             <wp:effectExtent l="0" t="0" r="0" b="0"/>
-            <wp:wrapNone/>
-            <wp:docPr id="9" name="Image3" descr="A screenshot of a video game&#10;&#10;Description automatically generated"/>
+            <wp:docPr id="667445149" name="Picture 1" descr="A screenshot of a computer&#10;&#10;Description automatically generated"/>
             <wp:cNvGraphicFramePr>
               <a:graphicFrameLocks xmlns:a="http://schemas.openxmlformats.org/drawingml/2006/main" noChangeAspect="1"/>
             </wp:cNvGraphicFramePr>
@@ -3526,43 +3540,38 @@
               <a:graphicData uri="http://schemas.openxmlformats.org/drawingml/2006/picture">
                 <pic:pic xmlns:pic="http://schemas.openxmlformats.org/drawingml/2006/picture">
                   <pic:nvPicPr>
-                    <pic:cNvPr id="9" name="Image3" descr="A screenshot of a video game&#10;&#10;Description automatically generated"/>
-                    <pic:cNvPicPr>
-                      <a:picLocks noChangeAspect="1" noChangeArrowheads="1"/>
-                    </pic:cNvPicPr>
+                    <pic:cNvPr id="667445149" name="Picture 1" descr="A screenshot of a computer&#10;&#10;Description automatically generated"/>
+                    <pic:cNvPicPr/>
                   </pic:nvPicPr>
-                  <pic:blipFill>
+                  <pic:blipFill rotWithShape="1">
                     <a:blip r:embed="rId16"/>
-                    <a:stretch>
-                      <a:fillRect/>
-                    </a:stretch>
+                    <a:srcRect l="2659" t="16041" r="18224" b="5113"/>
+                    <a:stretch/>
                   </pic:blipFill>
                   <pic:spPr bwMode="auto">
                     <a:xfrm>
                       <a:off x="0" y="0"/>
-                      <a:ext cx="5731510" cy="3215005"/>
+                      <a:ext cx="4534586" cy="2541927"/>
                     </a:xfrm>
                     <a:prstGeom prst="rect">
                       <a:avLst/>
                     </a:prstGeom>
+                    <a:ln>
+                      <a:noFill/>
+                    </a:ln>
+                    <a:extLst>
+                      <a:ext uri="{53640926-AAD7-44D8-BBD7-CCE9431645EC}">
+                        <a14:shadowObscured xmlns:a14="http://schemas.microsoft.com/office/drawing/2010/main"/>
+                      </a:ext>
+                    </a:extLst>
                   </pic:spPr>
                 </pic:pic>
               </a:graphicData>
             </a:graphic>
-          </wp:anchor>
+          </wp:inline>
         </w:drawing>
       </w:r>
     </w:p>
-    <w:p/>
-    <w:p/>
-    <w:p/>
-    <w:p/>
-    <w:p/>
-    <w:p/>
-    <w:p/>
-    <w:p/>
-    <w:p/>
-    <w:p/>
     <w:p>
       <w:pPr>
         <w:rPr>
@@ -3605,7 +3614,7 @@
           <w:lang w:val="en-NL" w:eastAsia="en-NL"/>
         </w:rPr>
         <w:drawing>
-          <wp:anchor distT="0" distB="0" distL="114300" distR="114300" simplePos="0" relativeHeight="251659264" behindDoc="1" locked="0" layoutInCell="1" allowOverlap="1" wp14:anchorId="20CAA9B2" wp14:editId="61FBED82">
+          <wp:anchor distT="0" distB="0" distL="114300" distR="114300" simplePos="0" relativeHeight="251659264" behindDoc="1" locked="0" layoutInCell="1" allowOverlap="1" wp14:anchorId="20CAA9B2" wp14:editId="0BD11EA2">
             <wp:simplePos x="0" y="0"/>
             <wp:positionH relativeFrom="margin">
               <wp:align>right</wp:align>
@@ -3775,7 +3784,6 @@
         <w:docPartUnique/>
       </w:docPartObj>
     </w:sdtPr>
-    <w:sdtEndPr/>
     <w:sdtContent>
       <w:p>
         <w:pPr>

</xml_diff>